<commit_message>
docs: Updating grammer and spelling mistake.
</commit_message>
<xml_diff>
--- a/WrittenNotes/Police/Solutions And Types Of Methodologies Of Solving Case For the Police.docx
+++ b/WrittenNotes/Police/Solutions And Types Of Methodologies Of Solving Case For the Police.docx
@@ -191,7 +191,21 @@
         <w:rPr>
           <w:rFonts w:ascii="Arial" w:hAnsi="Arial" w:cs="Arial"/>
         </w:rPr>
-        <w:t xml:space="preserve"> at Tsim Sha Shui East Peninsula Center</w:t>
+        <w:t xml:space="preserve"> at </w:t>
+      </w:r>
+      <w:proofErr w:type="spellStart"/>
+      <w:r>
+        <w:rPr>
+          <w:rFonts w:ascii="Arial" w:hAnsi="Arial" w:cs="Arial"/>
+        </w:rPr>
+        <w:t>Tsim</w:t>
+      </w:r>
+      <w:proofErr w:type="spellEnd"/>
+      <w:r>
+        <w:rPr>
+          <w:rFonts w:ascii="Arial" w:hAnsi="Arial" w:cs="Arial"/>
+        </w:rPr>
+        <w:t xml:space="preserve"> Sha Shui East Peninsula Center</w:t>
       </w:r>
       <w:r>
         <w:rPr>
@@ -479,13 +493,19 @@
         <w:rPr>
           <w:rFonts w:ascii="Arial" w:hAnsi="Arial" w:cs="Arial"/>
         </w:rPr>
-        <w:t xml:space="preserve"> all sorts of my banking account information</w:t>
-      </w:r>
-      <w:r>
-        <w:rPr>
-          <w:rFonts w:ascii="Arial" w:hAnsi="Arial" w:cs="Arial"/>
-        </w:rPr>
-        <w:t>s</w:t>
+        <w:t xml:space="preserve"> all sorts of my banking account </w:t>
+      </w:r>
+      <w:r>
+        <w:rPr>
+          <w:rFonts w:ascii="Arial" w:hAnsi="Arial" w:cs="Arial"/>
+        </w:rPr>
+        <w:t>information</w:t>
+      </w:r>
+      <w:r>
+        <w:rPr>
+          <w:rFonts w:ascii="Arial" w:hAnsi="Arial" w:cs="Arial"/>
+        </w:rPr>
+        <w:t>’s</w:t>
       </w:r>
       <w:r>
         <w:rPr>
@@ -551,7 +571,21 @@
         <w:rPr>
           <w:rFonts w:ascii="Arial" w:hAnsi="Arial" w:cs="Arial"/>
         </w:rPr>
-        <w:t>After this very moment, I assume Mr. Lau has a relationship with the MPF agencies at Tsim Sha Tsui East Peninsula Center, right!</w:t>
+        <w:t xml:space="preserve">After this very moment, I assume Mr. Lau has a relationship with the MPF agencies at </w:t>
+      </w:r>
+      <w:proofErr w:type="spellStart"/>
+      <w:r>
+        <w:rPr>
+          <w:rFonts w:ascii="Arial" w:hAnsi="Arial" w:cs="Arial"/>
+        </w:rPr>
+        <w:t>Tsim</w:t>
+      </w:r>
+      <w:proofErr w:type="spellEnd"/>
+      <w:r>
+        <w:rPr>
+          <w:rFonts w:ascii="Arial" w:hAnsi="Arial" w:cs="Arial"/>
+        </w:rPr>
+        <w:t xml:space="preserve"> Sha Tsui East Peninsula Center, right!</w:t>
       </w:r>
     </w:p>
     <w:p>
@@ -1028,7 +1062,21 @@
         <w:rPr>
           <w:rFonts w:ascii="Arial" w:hAnsi="Arial" w:cs="Arial"/>
         </w:rPr>
-        <w:t xml:space="preserve"> (that is Tsim Sha Tsui East Peninsula Center)</w:t>
+        <w:t xml:space="preserve"> (that is </w:t>
+      </w:r>
+      <w:proofErr w:type="spellStart"/>
+      <w:r>
+        <w:rPr>
+          <w:rFonts w:ascii="Arial" w:hAnsi="Arial" w:cs="Arial"/>
+        </w:rPr>
+        <w:t>Tsim</w:t>
+      </w:r>
+      <w:proofErr w:type="spellEnd"/>
+      <w:r>
+        <w:rPr>
+          <w:rFonts w:ascii="Arial" w:hAnsi="Arial" w:cs="Arial"/>
+        </w:rPr>
+        <w:t xml:space="preserve"> Sha Tsui East Peninsula Center)</w:t>
       </w:r>
       <w:r>
         <w:rPr>
@@ -1052,7 +1100,19 @@
         <w:rPr>
           <w:rFonts w:ascii="Arial" w:hAnsi="Arial" w:cs="Arial"/>
         </w:rPr>
-        <w:t xml:space="preserve"> 2 types of information, one is whatsapp number +852-</w:t>
+        <w:t xml:space="preserve"> 2 types of information, one is </w:t>
+      </w:r>
+      <w:r>
+        <w:rPr>
+          <w:rFonts w:ascii="Arial" w:hAnsi="Arial" w:cs="Arial"/>
+        </w:rPr>
+        <w:t>WhatsApp</w:t>
+      </w:r>
+      <w:r>
+        <w:rPr>
+          <w:rFonts w:ascii="Arial" w:hAnsi="Arial" w:cs="Arial"/>
+        </w:rPr>
+        <w:t xml:space="preserve"> number +852-</w:t>
       </w:r>
       <w:r>
         <w:rPr>
@@ -2067,37 +2127,19 @@
                 <w:rFonts w:ascii="Arial" w:hAnsi="Arial" w:cs="Arial"/>
               </w:rPr>
             </w:pPr>
+            <w:proofErr w:type="spellStart"/>
             <w:r>
               <w:rPr>
                 <w:rFonts w:ascii="Arial" w:hAnsi="Arial" w:cs="Arial"/>
               </w:rPr>
-              <w:t>Tsim Sha Shui East Peninsula Center (Floor 9</w:t>
+              <w:t>Tsim</w:t>
             </w:r>
-            <w:r>
-              <w:rPr>
-                <w:rFonts w:ascii="Arial" w:hAnsi="Arial" w:cs="Arial"/>
-                <w:vertAlign w:val="superscript"/>
-              </w:rPr>
-              <w:t>th</w:t>
-            </w:r>
+            <w:proofErr w:type="spellEnd"/>
             <w:r>
               <w:rPr>
                 <w:rFonts w:ascii="Arial" w:hAnsi="Arial" w:cs="Arial"/>
               </w:rPr>
-              <w:t>, 11</w:t>
-            </w:r>
-            <w:r>
-              <w:rPr>
-                <w:rFonts w:ascii="Arial" w:hAnsi="Arial" w:cs="Arial"/>
-                <w:vertAlign w:val="superscript"/>
-              </w:rPr>
-              <w:t>th</w:t>
-            </w:r>
-            <w:r>
-              <w:rPr>
-                <w:rFonts w:ascii="Arial" w:hAnsi="Arial" w:cs="Arial"/>
-              </w:rPr>
-              <w:t xml:space="preserve"> or 17</w:t>
+              <w:t xml:space="preserve"> Sha Shui East Peninsula Center (Floor 11</w:t>
             </w:r>
             <w:proofErr w:type="gramStart"/>
             <w:r>
@@ -2111,14 +2153,14 @@
               <w:rPr>
                 <w:rFonts w:ascii="Arial" w:hAnsi="Arial" w:cs="Arial"/>
               </w:rPr>
-              <w:t xml:space="preserve"> not</w:t>
+              <w:t>)</w:t>
             </w:r>
             <w:proofErr w:type="gramEnd"/>
             <w:r>
               <w:rPr>
                 <w:rFonts w:ascii="Arial" w:hAnsi="Arial" w:cs="Arial"/>
               </w:rPr>
-              <w:t xml:space="preserve"> so sure) </w:t>
+              <w:t xml:space="preserve"> </w:t>
             </w:r>
           </w:p>
         </w:tc>
@@ -2204,7 +2246,13 @@
               <w:rPr>
                 <w:rFonts w:ascii="Arial" w:hAnsi="Arial" w:cs="Arial"/>
               </w:rPr>
-              <w:t>Whatsapp +852-60282670</w:t>
+              <w:t>WhatsApp</w:t>
+            </w:r>
+            <w:r>
+              <w:rPr>
+                <w:rFonts w:ascii="Arial" w:hAnsi="Arial" w:cs="Arial"/>
+              </w:rPr>
+              <w:t xml:space="preserve"> +852-60282670</w:t>
             </w:r>
           </w:p>
         </w:tc>
@@ -2257,7 +2305,13 @@
               <w:rPr>
                 <w:rFonts w:ascii="Arial" w:hAnsi="Arial" w:cs="Arial"/>
               </w:rPr>
-              <w:t>Whatsapp +852-55367530</w:t>
+              <w:t>WhatsApp</w:t>
+            </w:r>
+            <w:r>
+              <w:rPr>
+                <w:rFonts w:ascii="Arial" w:hAnsi="Arial" w:cs="Arial"/>
+              </w:rPr>
+              <w:t xml:space="preserve"> +852-55367530</w:t>
             </w:r>
           </w:p>
         </w:tc>

</xml_diff>